<commit_message>
notes for week 4 for Sayre
</commit_message>
<xml_diff>
--- a/19-c-Brit-Lit/notes/19c-Brit-Lit-Teaching-Notes.docx
+++ b/19-c-Brit-Lit/notes/19c-Brit-Lit-Teaching-Notes.docx
@@ -9,8 +9,6 @@
           <w:b/>
         </w:rPr>
       </w:pPr>
-      <w:bookmarkStart w:id="0" w:name="_GoBack"/>
-      <w:bookmarkEnd w:id="0"/>
       <w:r>
         <w:rPr>
           <w:b/>
@@ -184,6 +182,15 @@
           <w:color w:val="C00000"/>
         </w:rPr>
       </w:pPr>
+      <w:bookmarkStart w:id="0" w:name="_GoBack"/>
+      <w:bookmarkEnd w:id="0"/>
+      <w:r>
+        <w:rPr>
+          <w:b/>
+          <w:color w:val="C00000"/>
+        </w:rPr>
+        <w:t>Revising more: 2019</w:t>
+      </w:r>
     </w:p>
     <w:p>
       <w:pPr>
@@ -61496,7 +61503,7 @@
 </file>
 
 <file path=customXml/itemProps1.xml><?xml version="1.0" encoding="utf-8"?>
-<ds:datastoreItem xmlns:ds="http://schemas.openxmlformats.org/officeDocument/2006/customXml" ds:itemID="{2C364050-BADE-904C-A7DD-E75D829BD873}">
+<ds:datastoreItem xmlns:ds="http://schemas.openxmlformats.org/officeDocument/2006/customXml" ds:itemID="{36701979-9BE0-CA46-892B-5948CCA29267}">
   <ds:schemaRefs>
     <ds:schemaRef ds:uri="http://schemas.openxmlformats.org/officeDocument/2006/bibliography"/>
   </ds:schemaRefs>

</xml_diff>